<commit_message>
feat: add more template surat
</commit_message>
<xml_diff>
--- a/public/templateSurat/surat-keterangan-tidak-mampu.docx
+++ b/public/templateSurat/surat-keterangan-tidak-mampu.docx
@@ -239,7 +239,23 @@
           <w:sz w:val="24"/>
           <w:szCs w:val="24"/>
         </w:rPr>
-        <w:t>Nomor : /S.KT/RT.</w:t>
+        <w:t>Nomor :</w:t>
+      </w:r>
+      <w:r>
+        <w:rPr>
+          <w:rFonts w:ascii="Times New Roman" w:eastAsia="Times New Roman" w:hAnsi="Times New Roman" w:cs="Times New Roman"/>
+          <w:sz w:val="24"/>
+          <w:szCs w:val="24"/>
+        </w:rPr>
+        <w:t>.......</w:t>
+      </w:r>
+      <w:r>
+        <w:rPr>
+          <w:rFonts w:ascii="Times New Roman" w:eastAsia="Times New Roman" w:hAnsi="Times New Roman" w:cs="Times New Roman"/>
+          <w:sz w:val="24"/>
+          <w:szCs w:val="24"/>
+        </w:rPr>
+        <w:t>/S.KT/RT.</w:t>
       </w:r>
       <w:r>
         <w:rPr>
@@ -669,6 +685,67 @@
         <w:tabs>
           <w:tab w:val="left" w:pos="2127"/>
         </w:tabs>
+        <w:spacing w:after="0" w:line="360" w:lineRule="auto"/>
+        <w:rPr>
+          <w:rFonts w:ascii="Times New Roman" w:eastAsia="Times New Roman" w:hAnsi="Times New Roman" w:cs="Times New Roman"/>
+          <w:sz w:val="24"/>
+          <w:szCs w:val="24"/>
+        </w:rPr>
+      </w:pPr>
+      <w:r>
+        <w:rPr>
+          <w:rFonts w:ascii="Times New Roman" w:eastAsia="Times New Roman" w:hAnsi="Times New Roman" w:cs="Times New Roman"/>
+          <w:sz w:val="24"/>
+          <w:szCs w:val="24"/>
+        </w:rPr>
+        <w:t>Alamat</w:t>
+      </w:r>
+      <w:r>
+        <w:rPr>
+          <w:rFonts w:ascii="Times New Roman" w:eastAsia="Times New Roman" w:hAnsi="Times New Roman" w:cs="Times New Roman"/>
+          <w:sz w:val="24"/>
+          <w:szCs w:val="24"/>
+        </w:rPr>
+        <w:tab/>
+        <w:t>:  ${alamat}</w:t>
+      </w:r>
+    </w:p>
+    <w:p>
+      <w:pPr>
+        <w:tabs>
+          <w:tab w:val="left" w:pos="2127"/>
+        </w:tabs>
+        <w:spacing w:after="0" w:line="360" w:lineRule="auto"/>
+        <w:rPr>
+          <w:rFonts w:ascii="Times New Roman" w:eastAsia="Times New Roman" w:hAnsi="Times New Roman" w:cs="Times New Roman"/>
+          <w:sz w:val="24"/>
+          <w:szCs w:val="24"/>
+        </w:rPr>
+      </w:pPr>
+      <w:bookmarkStart w:id="0" w:name="_Hlk168870463"/>
+      <w:r>
+        <w:rPr>
+          <w:rFonts w:ascii="Times New Roman" w:eastAsia="Times New Roman" w:hAnsi="Times New Roman" w:cs="Times New Roman"/>
+          <w:sz w:val="24"/>
+          <w:szCs w:val="24"/>
+        </w:rPr>
+        <w:t>Pekerjaan</w:t>
+      </w:r>
+      <w:r>
+        <w:rPr>
+          <w:rFonts w:ascii="Times New Roman" w:eastAsia="Times New Roman" w:hAnsi="Times New Roman" w:cs="Times New Roman"/>
+          <w:sz w:val="24"/>
+          <w:szCs w:val="24"/>
+        </w:rPr>
+        <w:tab/>
+        <w:t>:  ${pekerjaan}</w:t>
+      </w:r>
+    </w:p>
+    <w:p>
+      <w:pPr>
+        <w:tabs>
+          <w:tab w:val="left" w:pos="2127"/>
+        </w:tabs>
         <w:spacing w:after="0" w:line="240" w:lineRule="auto"/>
         <w:rPr>
           <w:rFonts w:ascii="Times New Roman" w:eastAsia="Times New Roman" w:hAnsi="Times New Roman" w:cs="Times New Roman"/>
@@ -682,7 +759,7 @@
           <w:sz w:val="24"/>
           <w:szCs w:val="24"/>
         </w:rPr>
-        <w:t>Alamat</w:t>
+        <w:t>Gaji</w:t>
       </w:r>
       <w:r>
         <w:rPr>
@@ -691,45 +768,9 @@
           <w:szCs w:val="24"/>
         </w:rPr>
         <w:tab/>
-        <w:t xml:space="preserve">: </w:t>
-      </w:r>
-      <w:r>
-        <w:rPr>
-          <w:rFonts w:ascii="Times New Roman" w:eastAsia="Times New Roman" w:hAnsi="Times New Roman" w:cs="Times New Roman"/>
-          <w:sz w:val="24"/>
-          <w:szCs w:val="24"/>
-        </w:rPr>
-        <w:t>${</w:t>
-      </w:r>
-      <w:r>
-        <w:rPr>
-          <w:rFonts w:ascii="Times New Roman" w:eastAsia="Times New Roman" w:hAnsi="Times New Roman" w:cs="Times New Roman"/>
-          <w:sz w:val="24"/>
-          <w:szCs w:val="24"/>
-        </w:rPr>
-        <w:t>alamat</w:t>
-      </w:r>
-      <w:r>
-        <w:rPr>
-          <w:rFonts w:ascii="Times New Roman" w:eastAsia="Times New Roman" w:hAnsi="Times New Roman" w:cs="Times New Roman"/>
-          <w:sz w:val="24"/>
-          <w:szCs w:val="24"/>
-        </w:rPr>
-        <w:t>}</w:t>
-      </w:r>
-    </w:p>
-    <w:p>
-      <w:pPr>
-        <w:tabs>
-          <w:tab w:val="left" w:pos="2127"/>
-        </w:tabs>
-        <w:spacing w:after="0" w:line="240" w:lineRule="auto"/>
-        <w:rPr>
-          <w:rFonts w:ascii="Times New Roman" w:eastAsia="Times New Roman" w:hAnsi="Times New Roman" w:cs="Times New Roman"/>
-          <w:sz w:val="24"/>
-          <w:szCs w:val="24"/>
-        </w:rPr>
-      </w:pPr>
+        <w:t>:  ${gaji}</w:t>
+      </w:r>
+      <w:bookmarkEnd w:id="0"/>
     </w:p>
     <w:p>
       <w:pPr>
@@ -947,15 +988,15 @@
           <w:sz w:val="24"/>
           <w:szCs w:val="24"/>
         </w:rPr>
-        <w:t xml:space="preserve">No Reg: </w:t>
-      </w:r>
-      <w:r>
-        <w:rPr>
-          <w:rFonts w:ascii="Times New Roman" w:eastAsia="Times New Roman" w:hAnsi="Times New Roman" w:cs="Times New Roman"/>
-          <w:sz w:val="24"/>
-          <w:szCs w:val="24"/>
-        </w:rPr>
-        <w:t>${no_registrasi}</w:t>
+        <w:t>No Reg:</w:t>
+      </w:r>
+      <w:r>
+        <w:rPr>
+          <w:rFonts w:ascii="Times New Roman" w:eastAsia="Times New Roman" w:hAnsi="Times New Roman" w:cs="Times New Roman"/>
+          <w:sz w:val="24"/>
+          <w:szCs w:val="24"/>
+        </w:rPr>
+        <w:t xml:space="preserve"> ...................................</w:t>
       </w:r>
       <w:r>
         <w:rPr>
@@ -1263,6 +1304,36 @@
         <w:tab/>
         <w:t>Sekretaris,</w:t>
       </w:r>
+    </w:p>
+    <w:p>
+      <w:pPr>
+        <w:tabs>
+          <w:tab w:val="left" w:pos="2127"/>
+          <w:tab w:val="left" w:pos="6096"/>
+        </w:tabs>
+        <w:spacing w:after="0" w:line="360" w:lineRule="auto"/>
+        <w:ind w:firstLine="709"/>
+        <w:rPr>
+          <w:rFonts w:ascii="Times New Roman" w:eastAsia="Times New Roman" w:hAnsi="Times New Roman" w:cs="Times New Roman"/>
+          <w:sz w:val="24"/>
+          <w:szCs w:val="24"/>
+        </w:rPr>
+      </w:pPr>
+    </w:p>
+    <w:p>
+      <w:pPr>
+        <w:tabs>
+          <w:tab w:val="left" w:pos="2127"/>
+          <w:tab w:val="left" w:pos="6096"/>
+        </w:tabs>
+        <w:spacing w:after="0" w:line="360" w:lineRule="auto"/>
+        <w:ind w:firstLine="709"/>
+        <w:rPr>
+          <w:rFonts w:ascii="Times New Roman" w:eastAsia="Times New Roman" w:hAnsi="Times New Roman" w:cs="Times New Roman"/>
+          <w:sz w:val="24"/>
+          <w:szCs w:val="24"/>
+        </w:rPr>
+      </w:pPr>
     </w:p>
     <w:p>
       <w:pPr>

</xml_diff>